<commit_message>
fixed api documentation typo
</commit_message>
<xml_diff>
--- a/Custom.docx
+++ b/Custom.docx
@@ -67,10 +67,7 @@
           </w:tcPr>
           <w:p>
             <w:r>
-              <w:t xml:space="preserve">Response </w:t>
-            </w:r>
-            <w:r>
-              <w:t>Code/Message</w:t>
+              <w:t>Response Code/Message</w:t>
             </w:r>
           </w:p>
         </w:tc>
@@ -355,13 +352,7 @@
               <w:t xml:space="preserve">that </w:t>
             </w:r>
             <w:r>
-              <w:t>stored with /t2</w:t>
-            </w:r>
-            <w:r>
-              <w:t>_update</w:t>
-            </w:r>
-            <w:r>
-              <w:t xml:space="preserve"> endpoint</w:t>
+              <w:t>stored with /t2_update endpoint</w:t>
             </w:r>
           </w:p>
         </w:tc>
@@ -388,7 +379,15 @@
         <w:rPr>
           <w:rFonts w:ascii="Arial" w:eastAsia="Times New Roman" w:hAnsi="Arial" w:cs="Arial"/>
         </w:rPr>
-        <w:t>LED Parameters/Arguments</w:t>
+        <w:t>Custom</w:t>
+      </w:r>
+      <w:bookmarkStart w:id="0" w:name="_GoBack"/>
+      <w:bookmarkEnd w:id="0"/>
+      <w:r>
+        <w:rPr>
+          <w:rFonts w:ascii="Arial" w:eastAsia="Times New Roman" w:hAnsi="Arial" w:cs="Arial"/>
+        </w:rPr>
+        <w:t xml:space="preserve"> Parameters/Arguments</w:t>
       </w:r>
     </w:p>
     <w:p>
@@ -477,8 +476,6 @@
             <w:r>
               <w:t>text = string. The string can be anything that you want to store in t1 or t2</w:t>
             </w:r>
-            <w:bookmarkStart w:id="0" w:name="_GoBack"/>
-            <w:bookmarkEnd w:id="0"/>
           </w:p>
         </w:tc>
       </w:tr>

</xml_diff>